<commit_message>
added How to Work with each other
</commit_message>
<xml_diff>
--- a/AWSDXDeveloperGuidance.docx
+++ b/AWSDXDeveloperGuidance.docx
@@ -101,14 +101,30 @@
           <w:ilvl w:val="1"/>
           <w:numId w:val="2"/>
         </w:numPr>
-      </w:pPr>
-      <w:r>
+        <w:rPr>
+          <w:b/>
+          <w:bCs/>
+        </w:rPr>
+      </w:pPr>
+      <w:r>
+        <w:rPr>
+          <w:b/>
+          <w:bCs/>
+        </w:rPr>
         <w:t xml:space="preserve">Writing </w:t>
       </w:r>
       <w:r>
+        <w:rPr>
+          <w:b/>
+          <w:bCs/>
+        </w:rPr>
         <w:t>C</w:t>
       </w:r>
       <w:r>
+        <w:rPr>
+          <w:b/>
+          <w:bCs/>
+        </w:rPr>
         <w:t>ode</w:t>
       </w:r>
     </w:p>
@@ -233,13 +249,30 @@
         </w:numPr>
       </w:pPr>
       <w:r>
+        <w:rPr>
+          <w:b/>
+          <w:bCs/>
+        </w:rPr>
         <w:t>Testing Code</w:t>
       </w:r>
       <w:r>
+        <w:rPr>
+          <w:b/>
+          <w:bCs/>
+        </w:rPr>
         <w:t xml:space="preserve"> before submitting a PR request</w:t>
       </w:r>
       <w:r>
-        <w:t>. We distinguish between two types of code that need to be tested in different ways before PR.</w:t>
+        <w:rPr>
+          <w:b/>
+          <w:bCs/>
+        </w:rPr>
+        <w:t xml:space="preserve">. </w:t>
+      </w:r>
+    </w:p>
+    <w:p>
+      <w:r>
+        <w:t>We distinguish between two types of code that need to be tested in different ways before PR.</w:t>
       </w:r>
     </w:p>
     <w:p>
@@ -251,10 +284,7 @@
         </w:numPr>
       </w:pPr>
       <w:r>
-        <w:t>Function test: The developer is responsible to provide the basic test cases for every major class and function</w:t>
-      </w:r>
-      <w:r>
-        <w:t xml:space="preserve">, such as those in the PCE and </w:t>
+        <w:t xml:space="preserve">Function test: The developer is responsible to provide the basic test cases for every major class and function, such as those in the PCE and </w:t>
       </w:r>
       <w:proofErr w:type="spellStart"/>
       <w:r>
@@ -262,10 +292,7 @@
       </w:r>
       <w:proofErr w:type="spellEnd"/>
       <w:r>
-        <w:t xml:space="preserve"> repos,</w:t>
-      </w:r>
-      <w:r>
-        <w:t xml:space="preserve"> with an example input either through providing a main function or </w:t>
+        <w:t xml:space="preserve"> repos, with an example input either through providing a main function or </w:t>
       </w:r>
       <w:proofErr w:type="spellStart"/>
       <w:r>
@@ -285,10 +312,7 @@
         </w:numPr>
       </w:pPr>
       <w:r>
-        <w:t xml:space="preserve"> Component test: integration/interaction with other components, like SDX-LC to OXP and SDX-LC to SDX-Controller, or </w:t>
-      </w:r>
-      <w:r>
-        <w:t>the RabbitMQ Message Queue subsystem with SDX-LC and SDX-controller.</w:t>
+        <w:t xml:space="preserve"> Component test: integration/interaction with other components, like SDX-LC to OXP and SDX-LC to SDX-Controller, or the RabbitMQ Message Queue subsystem with SDX-LC and SDX-controller.</w:t>
       </w:r>
     </w:p>
     <w:p>
@@ -337,6 +361,100 @@
         <w:t>VM Testbed test: Deploy your own AW-SDX in the testbed and test the endpoints with the mock input data models</w:t>
       </w:r>
     </w:p>
+    <w:p/>
+    <w:p>
+      <w:pPr>
+        <w:pStyle w:val="ListParagraph"/>
+        <w:numPr>
+          <w:ilvl w:val="1"/>
+          <w:numId w:val="2"/>
+        </w:numPr>
+      </w:pPr>
+      <w:r>
+        <w:rPr>
+          <w:b/>
+          <w:bCs/>
+        </w:rPr>
+        <w:t>How to work with each other</w:t>
+      </w:r>
+    </w:p>
+    <w:p>
+      <w:r>
+        <w:t>Each main component has its lead developer. It is important to follow a simple workflow between different modules in order to avoid duplicated work and inefficiency caused by confusion.</w:t>
+      </w:r>
+    </w:p>
+    <w:p>
+      <w:pPr>
+        <w:pStyle w:val="ListParagraph"/>
+        <w:numPr>
+          <w:ilvl w:val="2"/>
+          <w:numId w:val="2"/>
+        </w:numPr>
+      </w:pPr>
+      <w:r>
+        <w:lastRenderedPageBreak/>
+        <w:t>When review and integrate with other modules, please first review and test with their specifications, APIs and main functions.</w:t>
+      </w:r>
+    </w:p>
+    <w:p>
+      <w:pPr>
+        <w:pStyle w:val="ListParagraph"/>
+        <w:numPr>
+          <w:ilvl w:val="2"/>
+          <w:numId w:val="2"/>
+        </w:numPr>
+      </w:pPr>
+      <w:r>
+        <w:t xml:space="preserve">If you think something is missing or not correct in another’s module, please first write a </w:t>
+      </w:r>
+      <w:r>
+        <w:rPr>
+          <w:b/>
+          <w:bCs/>
+        </w:rPr>
+        <w:t>feature request</w:t>
+      </w:r>
+      <w:r>
+        <w:t xml:space="preserve"> to be reviewed by that module’s developer.</w:t>
+      </w:r>
+    </w:p>
+    <w:p>
+      <w:pPr>
+        <w:pStyle w:val="ListParagraph"/>
+        <w:numPr>
+          <w:ilvl w:val="2"/>
+          <w:numId w:val="2"/>
+        </w:numPr>
+      </w:pPr>
+      <w:r>
+        <w:t>After an agreement is reached, the module’s developer is responsible to design the new feature and get the approval with the requester.</w:t>
+      </w:r>
+    </w:p>
+    <w:p>
+      <w:pPr>
+        <w:pStyle w:val="ListParagraph"/>
+        <w:numPr>
+          <w:ilvl w:val="2"/>
+          <w:numId w:val="2"/>
+        </w:numPr>
+      </w:pPr>
+      <w:r>
+        <w:t>The module’s developer is responsible to implement and test the new feature.</w:t>
+      </w:r>
+    </w:p>
+    <w:p>
+      <w:pPr>
+        <w:pStyle w:val="ListParagraph"/>
+        <w:numPr>
+          <w:ilvl w:val="2"/>
+          <w:numId w:val="2"/>
+        </w:numPr>
+      </w:pPr>
+      <w:r>
+        <w:t>Then integration test will be conducted and PR procedure will be followed to accept the new implementation.</w:t>
+      </w:r>
+    </w:p>
+    <w:p/>
     <w:p>
       <w:pPr>
         <w:pStyle w:val="ListParagraph"/>

</xml_diff>